<commit_message>
Bios and minor typos out
</commit_message>
<xml_diff>
--- a/JournalPISODM2016/bios.docx
+++ b/JournalPISODM2016/bios.docx
@@ -69,190 +69,47 @@
           <w:sz w:val="22"/>
           <w:szCs w:val="22"/>
         </w:rPr>
-        <w:t xml:space="preserve">Martin A. </w:t>
-      </w:r>
-      <w:proofErr w:type="spellStart"/>
-      <w:r>
-        <w:rPr>
-          <w:rFonts w:ascii="Calibri" w:eastAsia="Calibri" w:hAnsi="Calibri" w:cs="Calibri"/>
-          <w:smallCaps/>
-          <w:sz w:val="22"/>
-          <w:szCs w:val="22"/>
-        </w:rPr>
-        <w:t>Musicante</w:t>
-      </w:r>
-      <w:proofErr w:type="spellEnd"/>
-      <w:r>
-        <w:rPr>
-          <w:rFonts w:ascii="Calibri" w:eastAsia="Calibri" w:hAnsi="Calibri" w:cs="Calibri"/>
-          <w:sz w:val="22"/>
-          <w:szCs w:val="22"/>
-        </w:rPr>
-        <w:t xml:space="preserve"> received his </w:t>
-      </w:r>
-      <w:proofErr w:type="spellStart"/>
-      <w:proofErr w:type="gramStart"/>
-      <w:r>
-        <w:rPr>
-          <w:rFonts w:ascii="Calibri" w:eastAsia="Calibri" w:hAnsi="Calibri" w:cs="Calibri"/>
-          <w:sz w:val="22"/>
-          <w:szCs w:val="22"/>
-        </w:rPr>
-        <w:t>B.Sc</w:t>
-      </w:r>
-      <w:proofErr w:type="spellEnd"/>
-      <w:proofErr w:type="gramEnd"/>
-      <w:r>
-        <w:rPr>
-          <w:rFonts w:ascii="Calibri" w:eastAsia="Calibri" w:hAnsi="Calibri" w:cs="Calibri"/>
-          <w:sz w:val="22"/>
-          <w:szCs w:val="22"/>
-        </w:rPr>
-        <w:t xml:space="preserve"> at ESLAI, Argentina, in 1988 and his </w:t>
-      </w:r>
-      <w:proofErr w:type="spellStart"/>
-      <w:r>
-        <w:rPr>
-          <w:rFonts w:ascii="Calibri" w:eastAsia="Calibri" w:hAnsi="Calibri" w:cs="Calibri"/>
-          <w:sz w:val="22"/>
-          <w:szCs w:val="22"/>
-        </w:rPr>
-        <w:t>M.Sc</w:t>
-      </w:r>
-      <w:proofErr w:type="spellEnd"/>
-      <w:r>
-        <w:rPr>
-          <w:rFonts w:ascii="Calibri" w:eastAsia="Calibri" w:hAnsi="Calibri" w:cs="Calibri"/>
-          <w:sz w:val="22"/>
-          <w:szCs w:val="22"/>
-        </w:rPr>
-        <w:t xml:space="preserve"> and PhD in Computer Science at </w:t>
-      </w:r>
-      <w:proofErr w:type="spellStart"/>
-      <w:r>
-        <w:rPr>
-          <w:rFonts w:ascii="Calibri" w:eastAsia="Calibri" w:hAnsi="Calibri" w:cs="Calibri"/>
-          <w:sz w:val="22"/>
-          <w:szCs w:val="22"/>
-        </w:rPr>
-        <w:t>Universidade</w:t>
-      </w:r>
-      <w:proofErr w:type="spellEnd"/>
-      <w:r>
-        <w:rPr>
-          <w:rFonts w:ascii="Calibri" w:eastAsia="Calibri" w:hAnsi="Calibri" w:cs="Calibri"/>
-          <w:sz w:val="22"/>
-          <w:szCs w:val="22"/>
-        </w:rPr>
-        <w:t xml:space="preserve"> Federal de Pernambuco, Brazil, in 1989 and 1996, respectively. He is an associate professor at </w:t>
-      </w:r>
-      <w:proofErr w:type="spellStart"/>
-      <w:r>
-        <w:rPr>
-          <w:rFonts w:ascii="Calibri" w:eastAsia="Calibri" w:hAnsi="Calibri" w:cs="Calibri"/>
-          <w:sz w:val="22"/>
-          <w:szCs w:val="22"/>
-        </w:rPr>
-        <w:t>Universidade</w:t>
-      </w:r>
-      <w:proofErr w:type="spellEnd"/>
-      <w:r>
-        <w:rPr>
-          <w:rFonts w:ascii="Calibri" w:eastAsia="Calibri" w:hAnsi="Calibri" w:cs="Calibri"/>
-          <w:sz w:val="22"/>
-          <w:szCs w:val="22"/>
-        </w:rPr>
-        <w:t xml:space="preserve"> Federal do Rio Grande do </w:t>
-      </w:r>
-      <w:proofErr w:type="spellStart"/>
-      <w:r>
-        <w:rPr>
-          <w:rFonts w:ascii="Calibri" w:eastAsia="Calibri" w:hAnsi="Calibri" w:cs="Calibri"/>
-          <w:sz w:val="22"/>
-          <w:szCs w:val="22"/>
-        </w:rPr>
-        <w:t>Norte</w:t>
-      </w:r>
-      <w:proofErr w:type="spellEnd"/>
-      <w:r>
-        <w:rPr>
-          <w:rFonts w:ascii="Calibri" w:eastAsia="Calibri" w:hAnsi="Calibri" w:cs="Calibri"/>
-          <w:sz w:val="22"/>
-          <w:szCs w:val="22"/>
-        </w:rPr>
-        <w:t xml:space="preserve">-UFRN (Natal, Brazil). He is part of the graduate program in Computer Science at UFRN (He has been head of that graduate program, for three years). Martin is an associate researcher at LI – </w:t>
-      </w:r>
-      <w:proofErr w:type="spellStart"/>
-      <w:r>
-        <w:rPr>
-          <w:rFonts w:ascii="Calibri" w:eastAsia="Calibri" w:hAnsi="Calibri" w:cs="Calibri"/>
-          <w:sz w:val="22"/>
-          <w:szCs w:val="22"/>
-        </w:rPr>
-        <w:t>Université</w:t>
-      </w:r>
-      <w:proofErr w:type="spellEnd"/>
-      <w:r>
-        <w:rPr>
-          <w:rFonts w:ascii="Calibri" w:eastAsia="Calibri" w:hAnsi="Calibri" w:cs="Calibri"/>
-          <w:sz w:val="22"/>
-          <w:szCs w:val="22"/>
-        </w:rPr>
-        <w:t xml:space="preserve"> François Rabelais Tours (level 3), since 2002 and at LIFO – </w:t>
-      </w:r>
-      <w:proofErr w:type="spellStart"/>
-      <w:r>
-        <w:rPr>
-          <w:rFonts w:ascii="Calibri" w:eastAsia="Calibri" w:hAnsi="Calibri" w:cs="Calibri"/>
-          <w:sz w:val="22"/>
-          <w:szCs w:val="22"/>
-        </w:rPr>
-        <w:t>Université</w:t>
-      </w:r>
-      <w:proofErr w:type="spellEnd"/>
-      <w:r>
-        <w:rPr>
-          <w:rFonts w:ascii="Calibri" w:eastAsia="Calibri" w:hAnsi="Calibri" w:cs="Calibri"/>
-          <w:sz w:val="22"/>
-          <w:szCs w:val="22"/>
-        </w:rPr>
-        <w:t xml:space="preserve"> </w:t>
-      </w:r>
-      <w:proofErr w:type="spellStart"/>
-      <w:r>
-        <w:rPr>
-          <w:rFonts w:ascii="Calibri" w:eastAsia="Calibri" w:hAnsi="Calibri" w:cs="Calibri"/>
-          <w:sz w:val="22"/>
-          <w:szCs w:val="22"/>
-        </w:rPr>
-        <w:t>d’Orléans</w:t>
-      </w:r>
-      <w:proofErr w:type="spellEnd"/>
-      <w:r>
-        <w:rPr>
-          <w:rFonts w:ascii="Calibri" w:eastAsia="Calibri" w:hAnsi="Calibri" w:cs="Calibri"/>
-          <w:sz w:val="22"/>
-          <w:szCs w:val="22"/>
-        </w:rPr>
-        <w:t xml:space="preserve">, France, since 2008. Martin A. </w:t>
-      </w:r>
-      <w:proofErr w:type="spellStart"/>
-      <w:r>
-        <w:rPr>
-          <w:rFonts w:ascii="Calibri" w:eastAsia="Calibri" w:hAnsi="Calibri" w:cs="Calibri"/>
-          <w:sz w:val="22"/>
-          <w:szCs w:val="22"/>
-        </w:rPr>
-        <w:t>Musicante’s</w:t>
-      </w:r>
-      <w:proofErr w:type="spellEnd"/>
-      <w:r>
-        <w:rPr>
-          <w:rFonts w:ascii="Calibri" w:eastAsia="Calibri" w:hAnsi="Calibri" w:cs="Calibri"/>
-          <w:sz w:val="22"/>
-          <w:szCs w:val="22"/>
-        </w:rPr>
-        <w:t xml:space="preserve"> main current research topics are Graph Query Languages theory and Web Services.</w:t>
+        <w:t>Martin A. Musicante</w:t>
+      </w:r>
+      <w:r>
+        <w:rPr>
+          <w:rFonts w:ascii="Calibri" w:eastAsia="Calibri" w:hAnsi="Calibri" w:cs="Calibri"/>
+          <w:sz w:val="22"/>
+          <w:szCs w:val="22"/>
+        </w:rPr>
+        <w:t xml:space="preserve"> received his B.Sc at ESLAI, Argentina, in 1988 and his M.Sc and PhD in Computer Science at Universidade Federal de Pernambuco, Brazil, in 1989 and 1996, respectively. He is an associate professor at Universidade Federal do Rio Grande do Norte-UFRN (Natal, Brazil). He is part of the graduate program in Computer Science at UFRN (He has been head of that graduate program, for three years). Martin is an associate researcher at LI – Université François Rabelais Tours (level 3), since 2002 and at LIFO – Université d’Orléans, France, since 2008. Martin A. Musicante’s main current research topics are </w:t>
+      </w:r>
+      <w:r>
+        <w:rPr>
+          <w:rFonts w:ascii="Calibri" w:eastAsia="Calibri" w:hAnsi="Calibri" w:cs="Calibri"/>
+          <w:sz w:val="22"/>
+          <w:szCs w:val="22"/>
+        </w:rPr>
+        <w:t>Graph Query Languages theory,</w:t>
+      </w:r>
+      <w:r>
+        <w:rPr>
+          <w:rFonts w:ascii="Calibri" w:eastAsia="Calibri" w:hAnsi="Calibri" w:cs="Calibri"/>
+          <w:sz w:val="22"/>
+          <w:szCs w:val="22"/>
+        </w:rPr>
+        <w:t xml:space="preserve"> Web Services</w:t>
+      </w:r>
+      <w:r>
+        <w:rPr>
+          <w:rFonts w:ascii="Calibri" w:eastAsia="Calibri" w:hAnsi="Calibri" w:cs="Calibri"/>
+          <w:sz w:val="22"/>
+          <w:szCs w:val="22"/>
+        </w:rPr>
+        <w:t xml:space="preserve"> and cloud computing</w:t>
+      </w:r>
+      <w:r>
+        <w:rPr>
+          <w:rFonts w:ascii="Calibri" w:eastAsia="Calibri" w:hAnsi="Calibri" w:cs="Calibri"/>
+          <w:sz w:val="22"/>
+          <w:szCs w:val="22"/>
+        </w:rPr>
+        <w:t>.</w:t>
       </w:r>
       <w:r>
         <w:rPr>
@@ -284,91 +141,15 @@
           <w:sz w:val="22"/>
           <w:szCs w:val="22"/>
         </w:rPr>
-        <w:t xml:space="preserve">José Luis </w:t>
-      </w:r>
-      <w:proofErr w:type="spellStart"/>
-      <w:r>
-        <w:rPr>
-          <w:rFonts w:ascii="Calibri" w:eastAsia="Calibri" w:hAnsi="Calibri" w:cs="Calibri"/>
-          <w:smallCaps/>
-          <w:sz w:val="22"/>
-          <w:szCs w:val="22"/>
-        </w:rPr>
-        <w:t>Zechinelli</w:t>
-      </w:r>
-      <w:proofErr w:type="spellEnd"/>
-      <w:r>
-        <w:rPr>
-          <w:rFonts w:ascii="Calibri" w:eastAsia="Calibri" w:hAnsi="Calibri" w:cs="Calibri"/>
-          <w:smallCaps/>
-          <w:sz w:val="22"/>
-          <w:szCs w:val="22"/>
-        </w:rPr>
-        <w:t xml:space="preserve"> Martini</w:t>
-      </w:r>
-      <w:r>
-        <w:rPr>
-          <w:rFonts w:ascii="Calibri" w:eastAsia="Calibri" w:hAnsi="Calibri" w:cs="Calibri"/>
-          <w:sz w:val="22"/>
-          <w:szCs w:val="22"/>
-        </w:rPr>
-        <w:t xml:space="preserve"> is Associate professor of the Department of Computing, Electronics and </w:t>
-      </w:r>
-      <w:proofErr w:type="spellStart"/>
-      <w:r>
-        <w:rPr>
-          <w:rFonts w:ascii="Calibri" w:eastAsia="Calibri" w:hAnsi="Calibri" w:cs="Calibri"/>
-          <w:sz w:val="22"/>
-          <w:szCs w:val="22"/>
-        </w:rPr>
-        <w:t>Mecatronics</w:t>
-      </w:r>
-      <w:proofErr w:type="spellEnd"/>
-      <w:r>
-        <w:rPr>
-          <w:rFonts w:ascii="Calibri" w:eastAsia="Calibri" w:hAnsi="Calibri" w:cs="Calibri"/>
-          <w:sz w:val="22"/>
-          <w:szCs w:val="22"/>
-        </w:rPr>
-        <w:t xml:space="preserve"> at the Universidad de las </w:t>
-      </w:r>
-      <w:proofErr w:type="spellStart"/>
-      <w:r>
-        <w:rPr>
-          <w:rFonts w:ascii="Calibri" w:eastAsia="Calibri" w:hAnsi="Calibri" w:cs="Calibri"/>
-          <w:sz w:val="22"/>
-          <w:szCs w:val="22"/>
-        </w:rPr>
-        <w:t>Américas</w:t>
-      </w:r>
-      <w:proofErr w:type="spellEnd"/>
-      <w:r>
-        <w:rPr>
-          <w:rFonts w:ascii="Calibri" w:eastAsia="Calibri" w:hAnsi="Calibri" w:cs="Calibri"/>
-          <w:sz w:val="22"/>
-          <w:szCs w:val="22"/>
-        </w:rPr>
-        <w:t xml:space="preserve"> Puebla since 2002 and he is currently senior researcher at LAFMIA. He is head of the Data and Knowledge Management Group (DBKM) of LAFMIA. In 2001 he obtained his Ph.D. in Computer Science and in 1997 he obtained his Master Degree in Computer Science at University Joseph Fourier, Grenoble, France. In 1993 he obtained his diploma on Computer Systems Engineering at UDLAP. Between 2003 and 2006 he was director of the CENTIA y coordinator of the </w:t>
-      </w:r>
-      <w:proofErr w:type="spellStart"/>
-      <w:proofErr w:type="gramStart"/>
-      <w:r>
-        <w:rPr>
-          <w:rFonts w:ascii="Calibri" w:eastAsia="Calibri" w:hAnsi="Calibri" w:cs="Calibri"/>
-          <w:sz w:val="22"/>
-          <w:szCs w:val="22"/>
-        </w:rPr>
-        <w:t>Ph.D</w:t>
-      </w:r>
-      <w:proofErr w:type="spellEnd"/>
-      <w:proofErr w:type="gramEnd"/>
-      <w:r>
-        <w:rPr>
-          <w:rFonts w:ascii="Calibri" w:eastAsia="Calibri" w:hAnsi="Calibri" w:cs="Calibri"/>
-          <w:sz w:val="22"/>
-          <w:szCs w:val="22"/>
-        </w:rPr>
-        <w:t xml:space="preserve"> program on Computer Science. His research project concerns on the integration of heterogeneous data services accessible in heterogeneous networks.</w:t>
+        <w:t>José Luis Zechinelli Martini</w:t>
+      </w:r>
+      <w:r>
+        <w:rPr>
+          <w:rFonts w:ascii="Calibri" w:eastAsia="Calibri" w:hAnsi="Calibri" w:cs="Calibri"/>
+          <w:sz w:val="22"/>
+          <w:szCs w:val="22"/>
+        </w:rPr>
+        <w:t xml:space="preserve"> is Associate professor of the Department of Computing, Electronics and Mecatronics at the Universidad de las Américas Puebla since 2002 and he is currently senior researcher at LAFMIA. He is head of the Data and Knowledge Management Group (DBKM) of LAFMIA. In 2001 he obtained his Ph.D. in Computer Science and in 1997 he obtained his Master Degree in Computer Science at University Joseph Fourier, Grenoble, France. In 1993 he obtained his diploma on Computer Systems Engineering at UDLAP. Between 2003 and 2006 he was director of the CENTIA y coordinator of the Ph.D program on Computer Science. His research project concerns on the integration of heterogeneous data services accessible in heterogeneous networks.</w:t>
       </w:r>
     </w:p>
     <w:p>
@@ -395,187 +176,13 @@
           <w:szCs w:val="22"/>
         </w:rPr>
       </w:pPr>
-      <w:proofErr w:type="spellStart"/>
-      <w:r>
-        <w:rPr>
-          <w:rFonts w:ascii="Calibri" w:eastAsia="Calibri" w:hAnsi="Calibri" w:cs="Calibri"/>
-          <w:sz w:val="22"/>
-          <w:szCs w:val="22"/>
-        </w:rPr>
-        <w:t>Plácido</w:t>
-      </w:r>
-      <w:proofErr w:type="spellEnd"/>
-      <w:r>
-        <w:rPr>
-          <w:rFonts w:ascii="Calibri" w:eastAsia="Calibri" w:hAnsi="Calibri" w:cs="Calibri"/>
-          <w:sz w:val="22"/>
-          <w:szCs w:val="22"/>
-        </w:rPr>
-        <w:t xml:space="preserve"> A. Souza </w:t>
-      </w:r>
-      <w:proofErr w:type="spellStart"/>
-      <w:r>
-        <w:rPr>
-          <w:rFonts w:ascii="Calibri" w:eastAsia="Calibri" w:hAnsi="Calibri" w:cs="Calibri"/>
-          <w:sz w:val="22"/>
-          <w:szCs w:val="22"/>
-        </w:rPr>
-        <w:t>Neto</w:t>
-      </w:r>
-      <w:proofErr w:type="spellEnd"/>
-      <w:r>
-        <w:rPr>
-          <w:rFonts w:ascii="Calibri" w:eastAsia="Calibri" w:hAnsi="Calibri" w:cs="Calibri"/>
-          <w:sz w:val="22"/>
-          <w:szCs w:val="22"/>
-        </w:rPr>
-        <w:t xml:space="preserve"> received his </w:t>
-      </w:r>
-      <w:proofErr w:type="spellStart"/>
-      <w:proofErr w:type="gramStart"/>
-      <w:r>
-        <w:rPr>
-          <w:rFonts w:ascii="Calibri" w:eastAsia="Calibri" w:hAnsi="Calibri" w:cs="Calibri"/>
-          <w:sz w:val="22"/>
-          <w:szCs w:val="22"/>
-        </w:rPr>
-        <w:t>B.Sc</w:t>
-      </w:r>
-      <w:proofErr w:type="spellEnd"/>
-      <w:proofErr w:type="gramEnd"/>
-      <w:r>
-        <w:rPr>
-          <w:rFonts w:ascii="Calibri" w:eastAsia="Calibri" w:hAnsi="Calibri" w:cs="Calibri"/>
-          <w:sz w:val="22"/>
-          <w:szCs w:val="22"/>
-        </w:rPr>
-        <w:t xml:space="preserve"> at CEFET-RN, Brazil, in 2005 and his </w:t>
-      </w:r>
-      <w:proofErr w:type="spellStart"/>
-      <w:r>
-        <w:rPr>
-          <w:rFonts w:ascii="Calibri" w:eastAsia="Calibri" w:hAnsi="Calibri" w:cs="Calibri"/>
-          <w:sz w:val="22"/>
-          <w:szCs w:val="22"/>
-        </w:rPr>
-        <w:t>M.Sc</w:t>
-      </w:r>
-      <w:proofErr w:type="spellEnd"/>
-      <w:r>
-        <w:rPr>
-          <w:rFonts w:ascii="Calibri" w:eastAsia="Calibri" w:hAnsi="Calibri" w:cs="Calibri"/>
-          <w:sz w:val="22"/>
-          <w:szCs w:val="22"/>
-        </w:rPr>
-        <w:t xml:space="preserve"> and PhD in Computer Science at </w:t>
-      </w:r>
-      <w:proofErr w:type="spellStart"/>
-      <w:r>
-        <w:rPr>
-          <w:rFonts w:ascii="Calibri" w:eastAsia="Calibri" w:hAnsi="Calibri" w:cs="Calibri"/>
-          <w:sz w:val="22"/>
-          <w:szCs w:val="22"/>
-        </w:rPr>
-        <w:t>Universidade</w:t>
-      </w:r>
-      <w:proofErr w:type="spellEnd"/>
-      <w:r>
-        <w:rPr>
-          <w:rFonts w:ascii="Calibri" w:eastAsia="Calibri" w:hAnsi="Calibri" w:cs="Calibri"/>
-          <w:sz w:val="22"/>
-          <w:szCs w:val="22"/>
-        </w:rPr>
-        <w:t xml:space="preserve"> Federal de Rio Grande do </w:t>
-      </w:r>
-      <w:proofErr w:type="spellStart"/>
-      <w:r>
-        <w:rPr>
-          <w:rFonts w:ascii="Calibri" w:eastAsia="Calibri" w:hAnsi="Calibri" w:cs="Calibri"/>
-          <w:sz w:val="22"/>
-          <w:szCs w:val="22"/>
-        </w:rPr>
-        <w:t>Norte</w:t>
-      </w:r>
-      <w:proofErr w:type="spellEnd"/>
-      <w:r>
-        <w:rPr>
-          <w:rFonts w:ascii="Calibri" w:eastAsia="Calibri" w:hAnsi="Calibri" w:cs="Calibri"/>
-          <w:sz w:val="22"/>
-          <w:szCs w:val="22"/>
-        </w:rPr>
-        <w:t xml:space="preserve">, Brazil, in 2007 and 2012, respectively. He is an associate professor at </w:t>
-      </w:r>
-      <w:proofErr w:type="spellStart"/>
-      <w:r>
-        <w:rPr>
-          <w:rFonts w:ascii="Calibri" w:eastAsia="Calibri" w:hAnsi="Calibri" w:cs="Calibri"/>
-          <w:sz w:val="22"/>
-          <w:szCs w:val="22"/>
-        </w:rPr>
-        <w:t>Instituto</w:t>
-      </w:r>
-      <w:proofErr w:type="spellEnd"/>
-      <w:r>
-        <w:rPr>
-          <w:rFonts w:ascii="Calibri" w:eastAsia="Calibri" w:hAnsi="Calibri" w:cs="Calibri"/>
-          <w:sz w:val="22"/>
-          <w:szCs w:val="22"/>
-        </w:rPr>
-        <w:t xml:space="preserve"> Federal do Rio Grande do </w:t>
-      </w:r>
-      <w:proofErr w:type="spellStart"/>
-      <w:r>
-        <w:rPr>
-          <w:rFonts w:ascii="Calibri" w:eastAsia="Calibri" w:hAnsi="Calibri" w:cs="Calibri"/>
-          <w:sz w:val="22"/>
-          <w:szCs w:val="22"/>
-        </w:rPr>
-        <w:t>Norte</w:t>
-      </w:r>
-      <w:proofErr w:type="spellEnd"/>
-      <w:r>
-        <w:rPr>
-          <w:rFonts w:ascii="Calibri" w:eastAsia="Calibri" w:hAnsi="Calibri" w:cs="Calibri"/>
-          <w:sz w:val="22"/>
-          <w:szCs w:val="22"/>
-        </w:rPr>
-        <w:t xml:space="preserve">-IFRN (Natal, Brazil). He was part of LIG (Grenoble - France) between 2014-2015 for as a post-doc fellow. He is part of the graduate program in Software Analysis and Development at IFRN. </w:t>
-      </w:r>
-      <w:proofErr w:type="spellStart"/>
-      <w:r>
-        <w:rPr>
-          <w:rFonts w:ascii="Calibri" w:eastAsia="Calibri" w:hAnsi="Calibri" w:cs="Calibri"/>
-          <w:sz w:val="22"/>
-          <w:szCs w:val="22"/>
-        </w:rPr>
-        <w:t>Plácido</w:t>
-      </w:r>
-      <w:proofErr w:type="spellEnd"/>
-      <w:r>
-        <w:rPr>
-          <w:rFonts w:ascii="Calibri" w:eastAsia="Calibri" w:hAnsi="Calibri" w:cs="Calibri"/>
-          <w:sz w:val="22"/>
-          <w:szCs w:val="22"/>
-        </w:rPr>
-        <w:t xml:space="preserve"> A. Souza </w:t>
-      </w:r>
-      <w:proofErr w:type="spellStart"/>
-      <w:r>
-        <w:rPr>
-          <w:rFonts w:ascii="Calibri" w:eastAsia="Calibri" w:hAnsi="Calibri" w:cs="Calibri"/>
-          <w:sz w:val="22"/>
-          <w:szCs w:val="22"/>
-        </w:rPr>
-        <w:t>Neto</w:t>
-      </w:r>
-      <w:proofErr w:type="spellEnd"/>
-      <w:r>
-        <w:rPr>
-          <w:rFonts w:ascii="Calibri" w:eastAsia="Calibri" w:hAnsi="Calibri" w:cs="Calibri"/>
-          <w:sz w:val="22"/>
-          <w:szCs w:val="22"/>
-        </w:rPr>
-        <w:t xml:space="preserve"> main current research topics are Software Engineering, Data Analysis, Model Driven Development and Web Services.</w:t>
+      <w:r>
+        <w:rPr>
+          <w:rFonts w:ascii="Calibri" w:eastAsia="Calibri" w:hAnsi="Calibri" w:cs="Calibri"/>
+          <w:sz w:val="22"/>
+          <w:szCs w:val="22"/>
+        </w:rPr>
+        <w:t>Plácido A. Souza Neto received his B.Sc at CEFET-RN, Brazil, in 2005 and his M.Sc and PhD in Computer Science at Universidade Federal de Rio Grande do Norte, Brazil, in 2007 and 2012, respectively. He is an associate professor at Instituto Federal do Rio Grande do Norte-IFRN (Natal, Brazil). He was part of LIG (Grenoble - France) between 2014-2015 for as a post-doc fellow. He is part of the graduate program in Software Analysis and Development at IFRN. Plácido A. Souza Neto main current research topics are Software Engineering, Data Analysis, Model Driven Development and Web Services.</w:t>
       </w:r>
       <w:r>
         <w:rPr>
@@ -601,39 +208,7 @@
         <w:jc w:val="both"/>
       </w:pPr>
       <w:r>
-        <w:t xml:space="preserve">Khalid </w:t>
-      </w:r>
-      <w:proofErr w:type="spellStart"/>
-      <w:r>
-        <w:t>Belhajjame</w:t>
-      </w:r>
-      <w:proofErr w:type="spellEnd"/>
-      <w:r>
-        <w:t xml:space="preserve"> is a lecturer (</w:t>
-      </w:r>
-      <w:proofErr w:type="spellStart"/>
-      <w:r>
-        <w:t>Maitre</w:t>
-      </w:r>
-      <w:proofErr w:type="spellEnd"/>
-      <w:r>
-        <w:t xml:space="preserve"> de </w:t>
-      </w:r>
-      <w:proofErr w:type="spellStart"/>
-      <w:r>
-        <w:t>Conférences</w:t>
-      </w:r>
-      <w:proofErr w:type="spellEnd"/>
-      <w:r>
-        <w:t>) at the University Paris-Dauphine, where he is a member of the LAMSADE. His research interests lie in the areas of information and knowledge management. He has made key contributions to the areas of pay-as-</w:t>
-      </w:r>
-      <w:proofErr w:type="gramStart"/>
-      <w:r>
-        <w:t>you</w:t>
-      </w:r>
-      <w:proofErr w:type="gramEnd"/>
-      <w:r>
-        <w:t xml:space="preserve"> data integration, e-Science, scientific workflow management, provenance tracking and exploitation, and semantic web services. </w:t>
+        <w:t xml:space="preserve">Khalid Belhajjame is a lecturer (Maitre de Conférences) at the University Paris-Dauphine, where he is a member of the LAMSADE. His research interests lie in the areas of information and knowledge management. He has made key contributions to the areas of pay-as-you data integration, e-Science, scientific workflow management, provenance tracking and exploitation, and semantic web services. </w:t>
       </w:r>
     </w:p>
     <w:p>
@@ -645,12 +220,97 @@
     </w:p>
     <w:p>
       <w:pPr>
+        <w:pStyle w:val="p1"/>
+        <w:rPr>
+          <w:lang w:val="en-US"/>
+        </w:rPr>
+      </w:pPr>
+      <w:r>
+        <w:rPr>
+          <w:rStyle w:val="s1"/>
+          <w:lang w:val="en-US"/>
+        </w:rPr>
+        <w:lastRenderedPageBreak/>
+        <w:t>VALERIA DE CASTRO is associate professor in the Department of Computing Languages and Systems at the Rey Juan Carlos University sited in Madrid, Spain. She received her M.Sc. degree in Information Systems from the National Technological University, Argentine in 2003 and she got her Ph.D. in Computer Science by the Rey Juan Carlos University in 2007. She is member of Kybele Research Group where leads the Service Engineering research line. Her research interests include Services Engineering, Service Oriented Development, Web Engineering and Model Driven Engineering. She has co-authored several publications in national and international conferences and journals. She has participated in several research projects and has lead the main researcher at the Spanish Network of Service Science from 2010 to 2014.</w:t>
+      </w:r>
+    </w:p>
+    <w:p>
+      <w:pPr>
         <w:widowControl w:val="0"/>
         <w:spacing w:before="120" w:after="120"/>
         <w:jc w:val="both"/>
+        <w:rPr>
+          <w:lang w:val="en-US"/>
+        </w:rPr>
       </w:pPr>
+    </w:p>
+    <w:p>
+      <w:pPr>
+        <w:tabs>
+          <w:tab w:val="left" w:pos="916"/>
+          <w:tab w:val="left" w:pos="1832"/>
+          <w:tab w:val="left" w:pos="2748"/>
+          <w:tab w:val="left" w:pos="3664"/>
+          <w:tab w:val="left" w:pos="4580"/>
+          <w:tab w:val="left" w:pos="5496"/>
+          <w:tab w:val="left" w:pos="6412"/>
+          <w:tab w:val="left" w:pos="7328"/>
+          <w:tab w:val="left" w:pos="8244"/>
+          <w:tab w:val="left" w:pos="9160"/>
+          <w:tab w:val="left" w:pos="10076"/>
+          <w:tab w:val="left" w:pos="10992"/>
+          <w:tab w:val="left" w:pos="11908"/>
+          <w:tab w:val="left" w:pos="12824"/>
+          <w:tab w:val="left" w:pos="13740"/>
+          <w:tab w:val="left" w:pos="14656"/>
+        </w:tabs>
+        <w:rPr>
+          <w:rFonts w:ascii="Courier New" w:hAnsi="Courier New" w:cs="Courier New"/>
+          <w:sz w:val="20"/>
+          <w:szCs w:val="20"/>
+          <w:lang w:val="en-US"/>
+        </w:rPr>
+      </w:pPr>
+      <w:r>
+        <w:rPr>
+          <w:rFonts w:ascii="Courier New" w:hAnsi="Courier New" w:cs="Courier New"/>
+          <w:color w:val="606060"/>
+          <w:sz w:val="20"/>
+          <w:szCs w:val="20"/>
+          <w:lang w:val="en-US"/>
+        </w:rPr>
+        <w:t xml:space="preserve">Umberto Costa received the BS degree in Computer Science from Federal University of Rio Grande do Norte in 1998. He obtained the MS degree in Systems and Computation from Federal University of Rio Grande do Norte in 2000. He received the PhD degree in Computer Science from University Federal de Minas Gerais in 2005. He is currently an associate professor in the Department of Informatics and Applied Mathematics (DIMAp) at Federal University of Rio Grande do Norte. </w:t>
+      </w:r>
+      <w:r>
+        <w:rPr>
+          <w:rFonts w:ascii="Courier New" w:hAnsi="Courier New" w:cs="Courier New"/>
+          <w:color w:val="606060"/>
+          <w:sz w:val="20"/>
+          <w:szCs w:val="20"/>
+          <w:lang w:val="fr-FR"/>
+        </w:rPr>
+        <w:t xml:space="preserve">His academic interests include </w:t>
+      </w:r>
+      <w:r>
+        <w:rPr>
+          <w:rFonts w:ascii="Courier New" w:hAnsi="Courier New" w:cs="Courier New"/>
+          <w:color w:val="606060"/>
+          <w:sz w:val="20"/>
+          <w:szCs w:val="20"/>
+          <w:lang w:val="fr-FR"/>
+        </w:rPr>
+        <w:t xml:space="preserve">Programming Languages, </w:t>
+      </w:r>
       <w:bookmarkStart w:id="0" w:name="_GoBack"/>
       <w:bookmarkEnd w:id="0"/>
+      <w:r>
+        <w:rPr>
+          <w:rFonts w:ascii="Times New Roman" w:hAnsi="Times New Roman" w:cs="Times New Roman"/>
+          <w:color w:val="606060"/>
+          <w:lang w:val="en-US"/>
+        </w:rPr>
+        <w:t>Service-Oriented Computing and Cloud Computing.</w:t>
+      </w:r>
     </w:p>
     <w:p/>
     <w:sectPr>
@@ -1093,6 +753,7 @@
   <w:style w:type="character" w:default="1" w:styleId="Policepardfaut">
     <w:name w:val="Default Paragraph Font"/>
     <w:uiPriority w:val="1"/>
+    <w:semiHidden/>
     <w:unhideWhenUsed/>
   </w:style>
   <w:style w:type="table" w:default="1" w:styleId="TableauNormal">
@@ -1139,6 +800,70 @@
     <w:rPr>
       <w:color w:val="0563C1" w:themeColor="hyperlink"/>
       <w:u w:val="single"/>
+    </w:rPr>
+  </w:style>
+  <w:style w:type="paragraph" w:customStyle="1" w:styleId="p1">
+    <w:name w:val="p1"/>
+    <w:basedOn w:val="Normal"/>
+    <w:rsid w:val="00582187"/>
+    <w:rPr>
+      <w:rFonts w:ascii="Arial" w:hAnsi="Arial" w:cs="Arial"/>
+      <w:sz w:val="27"/>
+      <w:szCs w:val="27"/>
+      <w:lang w:val="fr-FR"/>
+    </w:rPr>
+  </w:style>
+  <w:style w:type="character" w:customStyle="1" w:styleId="s1">
+    <w:name w:val="s1"/>
+    <w:basedOn w:val="Policepardfaut"/>
+    <w:rsid w:val="00582187"/>
+  </w:style>
+  <w:style w:type="paragraph" w:styleId="PrformatHTML">
+    <w:name w:val="HTML Preformatted"/>
+    <w:basedOn w:val="Normal"/>
+    <w:link w:val="PrformatHTMLCar"/>
+    <w:uiPriority w:val="99"/>
+    <w:semiHidden/>
+    <w:unhideWhenUsed/>
+    <w:rsid w:val="00FE59F2"/>
+    <w:pPr>
+      <w:tabs>
+        <w:tab w:val="left" w:pos="916"/>
+        <w:tab w:val="left" w:pos="1832"/>
+        <w:tab w:val="left" w:pos="2748"/>
+        <w:tab w:val="left" w:pos="3664"/>
+        <w:tab w:val="left" w:pos="4580"/>
+        <w:tab w:val="left" w:pos="5496"/>
+        <w:tab w:val="left" w:pos="6412"/>
+        <w:tab w:val="left" w:pos="7328"/>
+        <w:tab w:val="left" w:pos="8244"/>
+        <w:tab w:val="left" w:pos="9160"/>
+        <w:tab w:val="left" w:pos="10076"/>
+        <w:tab w:val="left" w:pos="10992"/>
+        <w:tab w:val="left" w:pos="11908"/>
+        <w:tab w:val="left" w:pos="12824"/>
+        <w:tab w:val="left" w:pos="13740"/>
+        <w:tab w:val="left" w:pos="14656"/>
+      </w:tabs>
+    </w:pPr>
+    <w:rPr>
+      <w:rFonts w:ascii="Courier New" w:hAnsi="Courier New" w:cs="Courier New"/>
+      <w:sz w:val="20"/>
+      <w:szCs w:val="20"/>
+      <w:lang w:val="fr-FR"/>
+    </w:rPr>
+  </w:style>
+  <w:style w:type="character" w:customStyle="1" w:styleId="PrformatHTMLCar">
+    <w:name w:val="Préformaté HTML Car"/>
+    <w:basedOn w:val="Policepardfaut"/>
+    <w:link w:val="PrformatHTML"/>
+    <w:uiPriority w:val="99"/>
+    <w:semiHidden/>
+    <w:rsid w:val="00FE59F2"/>
+    <w:rPr>
+      <w:rFonts w:ascii="Courier New" w:hAnsi="Courier New" w:cs="Courier New"/>
+      <w:sz w:val="20"/>
+      <w:szCs w:val="20"/>
     </w:rPr>
   </w:style>
 </w:styles>

</xml_diff>